<commit_message>
Add mobile layout, update report
</commit_message>
<xml_diff>
--- a/project4/Project4Report.docx
+++ b/project4/Project4Report.docx
@@ -3,20 +3,160 @@
 <w:document xmlns:wpc="http://schemas.microsoft.com/office/word/2010/wordprocessingCanvas" xmlns:cx="http://schemas.microsoft.com/office/drawing/2014/chartex" xmlns:cx1="http://schemas.microsoft.com/office/drawing/2015/9/8/chartex" xmlns:cx2="http://schemas.microsoft.com/office/drawing/2015/10/21/chartex" xmlns:cx3="http://schemas.microsoft.com/office/drawing/2016/5/9/chartex" xmlns:cx4="http://schemas.microsoft.com/office/drawing/2016/5/10/chartex" xmlns:cx5="http://schemas.microsoft.com/office/drawing/2016/5/11/chartex" xmlns:cx6="http://schemas.microsoft.com/office/drawing/2016/5/12/chartex" xmlns:cx7="http://schemas.microsoft.com/office/drawing/2016/5/13/chartex" xmlns:cx8="http://schemas.microsoft.com/office/drawing/2016/5/14/chartex" xmlns:mc="http://schemas.openxmlformats.org/markup-compatibility/2006" xmlns:aink="http://schemas.microsoft.com/office/drawing/2016/ink" xmlns:am3d="http://schemas.microsoft.com/office/drawing/2017/model3d" xmlns:o="urn:schemas-microsoft-com:office:office" xmlns:r="http://schemas.openxmlformats.org/officeDocument/2006/relationships" xmlns:m="http://schemas.openxmlformats.org/officeDocument/2006/math" xmlns:v="urn:schemas-microsoft-com:vml" xmlns:wp14="http://schemas.microsoft.com/office/word/2010/wordprocessingDrawing" xmlns:wp="http://schemas.openxmlformats.org/drawingml/2006/wordprocessingDrawing" xmlns:w10="urn:schemas-microsoft-com:office:word" xmlns:w="http://schemas.openxmlformats.org/wordprocessingml/2006/main" xmlns:w14="http://schemas.microsoft.com/office/word/2010/wordml" xmlns:w15="http://schemas.microsoft.com/office/word/2012/wordml" xmlns:w16cex="http://schemas.microsoft.com/office/word/2018/wordml/cex" xmlns:w16cid="http://schemas.microsoft.com/office/word/2016/wordml/cid" xmlns:w16="http://schemas.microsoft.com/office/word/2018/wordml" xmlns:w16sdtdh="http://schemas.microsoft.com/office/word/2020/wordml/sdtdatahash" xmlns:w16se="http://schemas.microsoft.com/office/word/2015/wordml/symex" xmlns:wpg="http://schemas.microsoft.com/office/word/2010/wordprocessingGroup" xmlns:wpi="http://schemas.microsoft.com/office/word/2010/wordprocessingInk" xmlns:wne="http://schemas.microsoft.com/office/word/2006/wordml" xmlns:wps="http://schemas.microsoft.com/office/word/2010/wordprocessingShape" mc:Ignorable="w14 w15 w16se w16cid w16 w16cex w16sdtdh wp14">
   <w:body>
     <w:p>
-      <w:pPr>
+      <w:r>
         <w:rPr>
           <w:b/>
           <w:bCs/>
           <w:u w:val="single"/>
         </w:rPr>
-      </w:pPr>
+        <w:t>Extension 1</w:t>
+      </w:r>
+    </w:p>
+    <w:p>
+      <w:r>
+        <w:t>We use the flex layout as shown in the multi-column layout portion of the report seen below.</w:t>
+      </w:r>
+    </w:p>
+    <w:p>
       <w:r>
         <w:rPr>
           <w:b/>
           <w:bCs/>
           <w:u w:val="single"/>
         </w:rPr>
-        <w:t>Multi-column layout</w:t>
+        <w:t>Extension 2</w:t>
+      </w:r>
+    </w:p>
+    <w:p>
+      <w:r>
+        <w:t>We also have a responsive design that works on mobile in both portrait and landscape mode. We opted to keep the site as a single-column design on mobile even when in landscape mode since the navigation bar has too little content to justify taking up some quarter of the left side of the screen the whole way down the page.</w:t>
+      </w:r>
+      <w:r>
+        <w:rPr>
+          <w:noProof/>
+        </w:rPr>
+        <w:t xml:space="preserve"> </w:t>
+      </w:r>
+      <w:r>
+        <w:rPr>
+          <w:noProof/>
+        </w:rPr>
+        <w:t>We used the Chrome inspect element tool to emulate a common smartphone.</w:t>
+      </w:r>
+    </w:p>
+    <w:p>
+      <w:r>
+        <w:rPr>
+          <w:noProof/>
+        </w:rPr>
+        <w:drawing>
+          <wp:anchor distT="0" distB="0" distL="114300" distR="114300" simplePos="0" relativeHeight="251661312" behindDoc="0" locked="0" layoutInCell="1" allowOverlap="1" wp14:anchorId="5D7B0BF5" wp14:editId="0A6C9200">
+            <wp:simplePos x="0" y="0"/>
+            <wp:positionH relativeFrom="page">
+              <wp:posOffset>3629025</wp:posOffset>
+            </wp:positionH>
+            <wp:positionV relativeFrom="paragraph">
+              <wp:posOffset>323850</wp:posOffset>
+            </wp:positionV>
+            <wp:extent cx="4019550" cy="2516084"/>
+            <wp:effectExtent l="0" t="0" r="0" b="0"/>
+            <wp:wrapSquare wrapText="bothSides"/>
+            <wp:docPr id="12" name="Picture 12" descr="A screenshot of a computer&#10;&#10;Description automatically generated with medium confidence"/>
+            <wp:cNvGraphicFramePr>
+              <a:graphicFrameLocks xmlns:a="http://schemas.openxmlformats.org/drawingml/2006/main" noChangeAspect="1"/>
+            </wp:cNvGraphicFramePr>
+            <a:graphic xmlns:a="http://schemas.openxmlformats.org/drawingml/2006/main">
+              <a:graphicData uri="http://schemas.openxmlformats.org/drawingml/2006/picture">
+                <pic:pic xmlns:pic="http://schemas.openxmlformats.org/drawingml/2006/picture">
+                  <pic:nvPicPr>
+                    <pic:cNvPr id="12" name="Picture 12" descr="A screenshot of a computer&#10;&#10;Description automatically generated with medium confidence"/>
+                    <pic:cNvPicPr/>
+                  </pic:nvPicPr>
+                  <pic:blipFill>
+                    <a:blip r:embed="rId5">
+                      <a:extLst>
+                        <a:ext uri="{28A0092B-C50C-407E-A947-70E740481C1C}">
+                          <a14:useLocalDpi xmlns:a14="http://schemas.microsoft.com/office/drawing/2010/main" val="0"/>
+                        </a:ext>
+                      </a:extLst>
+                    </a:blip>
+                    <a:stretch>
+                      <a:fillRect/>
+                    </a:stretch>
+                  </pic:blipFill>
+                  <pic:spPr>
+                    <a:xfrm>
+                      <a:off x="0" y="0"/>
+                      <a:ext cx="4019550" cy="2516084"/>
+                    </a:xfrm>
+                    <a:prstGeom prst="rect">
+                      <a:avLst/>
+                    </a:prstGeom>
+                  </pic:spPr>
+                </pic:pic>
+              </a:graphicData>
+            </a:graphic>
+          </wp:anchor>
+        </w:drawing>
+      </w:r>
+      <w:r>
+        <w:rPr>
+          <w:noProof/>
+        </w:rPr>
+        <w:drawing>
+          <wp:anchor distT="0" distB="0" distL="114300" distR="114300" simplePos="0" relativeHeight="251660288" behindDoc="0" locked="0" layoutInCell="1" allowOverlap="1" wp14:anchorId="318E916D" wp14:editId="1455B662">
+            <wp:simplePos x="0" y="0"/>
+            <wp:positionH relativeFrom="column">
+              <wp:posOffset>-514350</wp:posOffset>
+            </wp:positionH>
+            <wp:positionV relativeFrom="paragraph">
+              <wp:posOffset>45085</wp:posOffset>
+            </wp:positionV>
+            <wp:extent cx="3566160" cy="5972810"/>
+            <wp:effectExtent l="0" t="0" r="0" b="8890"/>
+            <wp:wrapSquare wrapText="bothSides"/>
+            <wp:docPr id="11" name="Picture 11" descr="Graphical user interface, application&#10;&#10;Description automatically generated"/>
+            <wp:cNvGraphicFramePr>
+              <a:graphicFrameLocks xmlns:a="http://schemas.openxmlformats.org/drawingml/2006/main" noChangeAspect="1"/>
+            </wp:cNvGraphicFramePr>
+            <a:graphic xmlns:a="http://schemas.openxmlformats.org/drawingml/2006/main">
+              <a:graphicData uri="http://schemas.openxmlformats.org/drawingml/2006/picture">
+                <pic:pic xmlns:pic="http://schemas.openxmlformats.org/drawingml/2006/picture">
+                  <pic:nvPicPr>
+                    <pic:cNvPr id="11" name="Picture 11" descr="Graphical user interface, application&#10;&#10;Description automatically generated"/>
+                    <pic:cNvPicPr/>
+                  </pic:nvPicPr>
+                  <pic:blipFill>
+                    <a:blip r:embed="rId6">
+                      <a:extLst>
+                        <a:ext uri="{28A0092B-C50C-407E-A947-70E740481C1C}">
+                          <a14:useLocalDpi xmlns:a14="http://schemas.microsoft.com/office/drawing/2010/main" val="0"/>
+                        </a:ext>
+                      </a:extLst>
+                    </a:blip>
+                    <a:stretch>
+                      <a:fillRect/>
+                    </a:stretch>
+                  </pic:blipFill>
+                  <pic:spPr>
+                    <a:xfrm>
+                      <a:off x="0" y="0"/>
+                      <a:ext cx="3566160" cy="5972810"/>
+                    </a:xfrm>
+                    <a:prstGeom prst="rect">
+                      <a:avLst/>
+                    </a:prstGeom>
+                  </pic:spPr>
+                </pic:pic>
+              </a:graphicData>
+            </a:graphic>
+          </wp:anchor>
+        </w:drawing>
+      </w:r>
+    </w:p>
+    <w:p>
+      <w:r>
+        <w:br w:type="page"/>
       </w:r>
     </w:p>
     <w:p>
@@ -27,27 +167,143 @@
           <w:u w:val="single"/>
         </w:rPr>
       </w:pPr>
-    </w:p>
-    <w:p>
-      <w:pPr>
+      <w:r>
         <w:rPr>
           <w:b/>
           <w:bCs/>
           <w:u w:val="single"/>
         </w:rPr>
-      </w:pPr>
-      <w:r>
+        <w:lastRenderedPageBreak/>
+        <w:t>Multi-column layout</w:t>
+      </w:r>
+    </w:p>
+    <w:p>
+      <w:r>
+        <w:t>The following CSS is responsible for handling the multi-column layout, in combination with some of media rule</w:t>
+      </w:r>
+      <w:r>
+        <w:t>, which</w:t>
+      </w:r>
+      <w:r>
+        <w:t xml:space="preserve"> we</w:t>
+      </w:r>
+      <w:r>
+        <w:t xml:space="preserve"> also</w:t>
+      </w:r>
+      <w:r>
+        <w:t xml:space="preserve"> use to accomplish </w:t>
+      </w:r>
+      <w:r>
+        <w:rPr>
+          <w:u w:val="single"/>
+        </w:rPr>
+        <w:t>Extension 2</w:t>
+      </w:r>
+      <w:r>
+        <w:t xml:space="preserve">. </w:t>
+      </w:r>
+    </w:p>
+    <w:p>
+      <w:pPr>
         <w:rPr>
           <w:b/>
           <w:bCs/>
           <w:u w:val="single"/>
         </w:rPr>
-        <w:t>Thumbnail pop-up</w:t>
-      </w:r>
-    </w:p>
-    <w:p>
-      <w:r>
-        <w:t>The following css code creates a custom image class for the popup thumbnail. The figure encapsulates the popup and the caption. The custom scaled image is displayed with the “Employee of the Month” caption below it.</w:t>
+      </w:pPr>
+      <w:r>
+        <w:rPr>
+          <w:noProof/>
+        </w:rPr>
+        <w:drawing>
+          <wp:anchor distT="0" distB="0" distL="114300" distR="114300" simplePos="0" relativeHeight="251658240" behindDoc="0" locked="0" layoutInCell="1" allowOverlap="1" wp14:anchorId="5B722F4F" wp14:editId="6D840FDD">
+            <wp:simplePos x="0" y="0"/>
+            <wp:positionH relativeFrom="column">
+              <wp:posOffset>3581400</wp:posOffset>
+            </wp:positionH>
+            <wp:positionV relativeFrom="paragraph">
+              <wp:posOffset>9525</wp:posOffset>
+            </wp:positionV>
+            <wp:extent cx="2971165" cy="1151890"/>
+            <wp:effectExtent l="0" t="0" r="635" b="0"/>
+            <wp:wrapSquare wrapText="bothSides"/>
+            <wp:docPr id="9" name="Picture 9" descr="Text&#10;&#10;Description automatically generated"/>
+            <wp:cNvGraphicFramePr>
+              <a:graphicFrameLocks xmlns:a="http://schemas.openxmlformats.org/drawingml/2006/main" noChangeAspect="1"/>
+            </wp:cNvGraphicFramePr>
+            <a:graphic xmlns:a="http://schemas.openxmlformats.org/drawingml/2006/main">
+              <a:graphicData uri="http://schemas.openxmlformats.org/drawingml/2006/picture">
+                <pic:pic xmlns:pic="http://schemas.openxmlformats.org/drawingml/2006/picture">
+                  <pic:nvPicPr>
+                    <pic:cNvPr id="9" name="Picture 9" descr="Text&#10;&#10;Description automatically generated"/>
+                    <pic:cNvPicPr/>
+                  </pic:nvPicPr>
+                  <pic:blipFill>
+                    <a:blip r:embed="rId7">
+                      <a:extLst>
+                        <a:ext uri="{28A0092B-C50C-407E-A947-70E740481C1C}">
+                          <a14:useLocalDpi xmlns:a14="http://schemas.microsoft.com/office/drawing/2010/main" val="0"/>
+                        </a:ext>
+                      </a:extLst>
+                    </a:blip>
+                    <a:stretch>
+                      <a:fillRect/>
+                    </a:stretch>
+                  </pic:blipFill>
+                  <pic:spPr>
+                    <a:xfrm>
+                      <a:off x="0" y="0"/>
+                      <a:ext cx="2971165" cy="1151890"/>
+                    </a:xfrm>
+                    <a:prstGeom prst="rect">
+                      <a:avLst/>
+                    </a:prstGeom>
+                  </pic:spPr>
+                </pic:pic>
+              </a:graphicData>
+            </a:graphic>
+          </wp:anchor>
+        </w:drawing>
+      </w:r>
+      <w:r>
+        <w:rPr>
+          <w:noProof/>
+        </w:rPr>
+        <w:drawing>
+          <wp:inline distT="0" distB="0" distL="0" distR="0" wp14:anchorId="3ECFC040" wp14:editId="324A2897">
+            <wp:extent cx="3438095" cy="6647619"/>
+            <wp:effectExtent l="0" t="0" r="0" b="1270"/>
+            <wp:docPr id="8" name="Picture 8" descr="Text&#10;&#10;Description automatically generated"/>
+            <wp:cNvGraphicFramePr>
+              <a:graphicFrameLocks xmlns:a="http://schemas.openxmlformats.org/drawingml/2006/main" noChangeAspect="1"/>
+            </wp:cNvGraphicFramePr>
+            <a:graphic xmlns:a="http://schemas.openxmlformats.org/drawingml/2006/main">
+              <a:graphicData uri="http://schemas.openxmlformats.org/drawingml/2006/picture">
+                <pic:pic xmlns:pic="http://schemas.openxmlformats.org/drawingml/2006/picture">
+                  <pic:nvPicPr>
+                    <pic:cNvPr id="8" name="Picture 8" descr="Text&#10;&#10;Description automatically generated"/>
+                    <pic:cNvPicPr/>
+                  </pic:nvPicPr>
+                  <pic:blipFill>
+                    <a:blip r:embed="rId8"/>
+                    <a:stretch>
+                      <a:fillRect/>
+                    </a:stretch>
+                  </pic:blipFill>
+                  <pic:spPr>
+                    <a:xfrm>
+                      <a:off x="0" y="0"/>
+                      <a:ext cx="3438095" cy="6647619"/>
+                    </a:xfrm>
+                    <a:prstGeom prst="rect">
+                      <a:avLst/>
+                    </a:prstGeom>
+                  </pic:spPr>
+                </pic:pic>
+              </a:graphicData>
+            </a:graphic>
+          </wp:inline>
+        </w:drawing>
       </w:r>
     </w:p>
     <w:p>
@@ -58,10 +314,124 @@
           <w:u w:val="single"/>
         </w:rPr>
       </w:pPr>
-      <w:r>
+    </w:p>
+    <w:p>
+      <w:pPr>
         <w:rPr>
           <w:b/>
           <w:bCs/>
+          <w:u w:val="single"/>
+        </w:rPr>
+      </w:pPr>
+    </w:p>
+    <w:p>
+      <w:r>
+        <w:lastRenderedPageBreak/>
+        <w:t>And here is the result:</w:t>
+      </w:r>
+    </w:p>
+    <w:p>
+      <w:pPr>
+        <w:rPr>
+          <w:b/>
+          <w:bCs/>
+          <w:u w:val="single"/>
+        </w:rPr>
+      </w:pPr>
+      <w:r>
+        <w:rPr>
+          <w:noProof/>
+        </w:rPr>
+        <w:drawing>
+          <wp:inline distT="0" distB="0" distL="0" distR="0" wp14:anchorId="158A206E" wp14:editId="45E4DA98">
+            <wp:extent cx="5943600" cy="4105275"/>
+            <wp:effectExtent l="0" t="0" r="0" b="9525"/>
+            <wp:docPr id="10" name="Picture 10" descr="Graphical user interface, text&#10;&#10;Description automatically generated"/>
+            <wp:cNvGraphicFramePr>
+              <a:graphicFrameLocks xmlns:a="http://schemas.openxmlformats.org/drawingml/2006/main" noChangeAspect="1"/>
+            </wp:cNvGraphicFramePr>
+            <a:graphic xmlns:a="http://schemas.openxmlformats.org/drawingml/2006/main">
+              <a:graphicData uri="http://schemas.openxmlformats.org/drawingml/2006/picture">
+                <pic:pic xmlns:pic="http://schemas.openxmlformats.org/drawingml/2006/picture">
+                  <pic:nvPicPr>
+                    <pic:cNvPr id="10" name="Picture 10" descr="Graphical user interface, text&#10;&#10;Description automatically generated"/>
+                    <pic:cNvPicPr/>
+                  </pic:nvPicPr>
+                  <pic:blipFill>
+                    <a:blip r:embed="rId9"/>
+                    <a:stretch>
+                      <a:fillRect/>
+                    </a:stretch>
+                  </pic:blipFill>
+                  <pic:spPr>
+                    <a:xfrm>
+                      <a:off x="0" y="0"/>
+                      <a:ext cx="5943600" cy="4105275"/>
+                    </a:xfrm>
+                    <a:prstGeom prst="rect">
+                      <a:avLst/>
+                    </a:prstGeom>
+                  </pic:spPr>
+                </pic:pic>
+              </a:graphicData>
+            </a:graphic>
+          </wp:inline>
+        </w:drawing>
+      </w:r>
+    </w:p>
+    <w:p>
+      <w:pPr>
+        <w:rPr>
+          <w:b/>
+          <w:bCs/>
+          <w:u w:val="single"/>
+        </w:rPr>
+      </w:pPr>
+      <w:r>
+        <w:rPr>
+          <w:b/>
+          <w:bCs/>
+          <w:u w:val="single"/>
+        </w:rPr>
+        <w:br w:type="page"/>
+      </w:r>
+    </w:p>
+    <w:p>
+      <w:pPr>
+        <w:rPr>
+          <w:b/>
+          <w:bCs/>
+          <w:u w:val="single"/>
+        </w:rPr>
+      </w:pPr>
+      <w:r>
+        <w:rPr>
+          <w:b/>
+          <w:bCs/>
+          <w:u w:val="single"/>
+        </w:rPr>
+        <w:lastRenderedPageBreak/>
+        <w:t>Thumbnail pop-up</w:t>
+      </w:r>
+    </w:p>
+    <w:p>
+      <w:r>
+        <w:t>The following css code creates a custom image class for the popup thumbnail. The figure encapsulates the popup and the caption. The custom scaled image is displayed with the “Employee of the Month” caption below it.</w:t>
+      </w:r>
+    </w:p>
+    <w:p>
+      <w:pPr>
+        <w:rPr>
+          <w:b/>
+          <w:bCs/>
+          <w:u w:val="single"/>
+        </w:rPr>
+      </w:pPr>
+      <w:r>
+        <w:rPr>
+          <w:b/>
+          <w:bCs/>
+          <w:noProof/>
           <w:u w:val="single"/>
         </w:rPr>
         <w:drawing>
@@ -80,7 +450,7 @@
                     <pic:cNvPicPr/>
                   </pic:nvPicPr>
                   <pic:blipFill>
-                    <a:blip r:embed="rId5"/>
+                    <a:blip r:embed="rId10"/>
                     <a:stretch>
                       <a:fillRect/>
                     </a:stretch>
@@ -108,6 +478,9 @@
     </w:p>
     <w:p>
       <w:r>
+        <w:rPr>
+          <w:noProof/>
+        </w:rPr>
         <w:lastRenderedPageBreak/>
         <w:drawing>
           <wp:inline distT="0" distB="0" distL="0" distR="0" wp14:anchorId="447CCFE5" wp14:editId="3424A315">
@@ -125,7 +498,7 @@
                     <pic:cNvPicPr/>
                   </pic:nvPicPr>
                   <pic:blipFill>
-                    <a:blip r:embed="rId6"/>
+                    <a:blip r:embed="rId11"/>
                     <a:stretch>
                       <a:fillRect/>
                     </a:stretch>
@@ -148,6 +521,9 @@
     </w:p>
     <w:p>
       <w:r>
+        <w:rPr>
+          <w:noProof/>
+        </w:rPr>
         <w:drawing>
           <wp:inline distT="0" distB="0" distL="0" distR="0" wp14:anchorId="2D428C05" wp14:editId="6D0257D5">
             <wp:extent cx="4305673" cy="2644369"/>
@@ -164,7 +540,7 @@
                     <pic:cNvPicPr/>
                   </pic:nvPicPr>
                   <pic:blipFill>
-                    <a:blip r:embed="rId7"/>
+                    <a:blip r:embed="rId12"/>
                     <a:stretch>
                       <a:fillRect/>
                     </a:stretch>
@@ -213,7 +589,7 @@
                     </pic:cNvPicPr>
                   </pic:nvPicPr>
                   <pic:blipFill>
-                    <a:blip r:embed="rId8" cstate="print">
+                    <a:blip r:embed="rId13" cstate="print">
                       <a:extLst>
                         <a:ext uri="{28A0092B-C50C-407E-A947-70E740481C1C}">
                           <a14:useLocalDpi xmlns:a14="http://schemas.microsoft.com/office/drawing/2010/main" val="0"/>
@@ -271,6 +647,9 @@
     </w:p>
     <w:p>
       <w:r>
+        <w:rPr>
+          <w:noProof/>
+        </w:rPr>
         <w:drawing>
           <wp:inline distT="0" distB="0" distL="0" distR="0" wp14:anchorId="76D8BB3C" wp14:editId="7393F0D2">
             <wp:extent cx="3909399" cy="5845047"/>
@@ -287,7 +666,7 @@
                     <pic:cNvPicPr/>
                   </pic:nvPicPr>
                   <pic:blipFill>
-                    <a:blip r:embed="rId9"/>
+                    <a:blip r:embed="rId14"/>
                     <a:stretch>
                       <a:fillRect/>
                     </a:stretch>
@@ -321,6 +700,9 @@
     </w:p>
     <w:p>
       <w:r>
+        <w:rPr>
+          <w:noProof/>
+        </w:rPr>
         <w:drawing>
           <wp:inline distT="0" distB="0" distL="0" distR="0" wp14:anchorId="340C108E" wp14:editId="4DE3EF2D">
             <wp:extent cx="5806943" cy="2530059"/>
@@ -337,7 +719,7 @@
                     <pic:cNvPicPr/>
                   </pic:nvPicPr>
                   <pic:blipFill>
-                    <a:blip r:embed="rId10"/>
+                    <a:blip r:embed="rId15"/>
                     <a:stretch>
                       <a:fillRect/>
                     </a:stretch>
@@ -365,6 +747,9 @@
     </w:p>
     <w:p>
       <w:r>
+        <w:rPr>
+          <w:noProof/>
+        </w:rPr>
         <w:drawing>
           <wp:inline distT="0" distB="0" distL="0" distR="0" wp14:anchorId="44492CE9" wp14:editId="464CCFC5">
             <wp:extent cx="2530059" cy="1691787"/>
@@ -381,7 +766,7 @@
                     <pic:cNvPicPr/>
                   </pic:nvPicPr>
                   <pic:blipFill>
-                    <a:blip r:embed="rId11"/>
+                    <a:blip r:embed="rId16"/>
                     <a:stretch>
                       <a:fillRect/>
                     </a:stretch>
@@ -718,6 +1103,7 @@
     <w:lsdException w:name="HTML Sample" w:semiHidden="1" w:unhideWhenUsed="1"/>
     <w:lsdException w:name="HTML Typewriter" w:semiHidden="1" w:unhideWhenUsed="1"/>
     <w:lsdException w:name="HTML Variable" w:semiHidden="1" w:unhideWhenUsed="1"/>
+    <w:lsdException w:name="Normal Table" w:semiHidden="1" w:unhideWhenUsed="1"/>
     <w:lsdException w:name="annotation subject" w:semiHidden="1" w:unhideWhenUsed="1"/>
     <w:lsdException w:name="No List" w:semiHidden="1" w:unhideWhenUsed="1"/>
     <w:lsdException w:name="Outline List 1" w:semiHidden="1" w:unhideWhenUsed="1"/>
@@ -764,8 +1150,10 @@
     <w:lsdException w:name="Table Subtle 2" w:semiHidden="1" w:unhideWhenUsed="1"/>
     <w:lsdException w:name="Table Web 1" w:semiHidden="1" w:unhideWhenUsed="1"/>
     <w:lsdException w:name="Table Web 2" w:semiHidden="1" w:unhideWhenUsed="1"/>
+    <w:lsdException w:name="Table Web 3" w:semiHidden="1" w:unhideWhenUsed="1"/>
     <w:lsdException w:name="Balloon Text" w:semiHidden="1" w:unhideWhenUsed="1"/>
     <w:lsdException w:name="Table Grid" w:uiPriority="39"/>
+    <w:lsdException w:name="Table Theme" w:semiHidden="1" w:unhideWhenUsed="1"/>
     <w:lsdException w:name="Placeholder Text" w:semiHidden="1"/>
     <w:lsdException w:name="No Spacing" w:uiPriority="1" w:qFormat="1"/>
     <w:lsdException w:name="Light Shading" w:uiPriority="60"/>

</xml_diff>